<commit_message>
Doc: Se genero la estimacion de la iteracion 7, se modifico el archivo trucos de git
</commit_message>
<xml_diff>
--- a/Recursos/Trucos de Git.docx
+++ b/Recursos/Trucos de Git.docx
@@ -1,6 +1,6 @@
 
 <file path=word/document.xml><?xml version="1.0" encoding="utf-8"?>
-<w:document xmlns:wpc="http://schemas.microsoft.com/office/word/2010/wordprocessingCanvas" xmlns:cx="http://schemas.microsoft.com/office/drawing/2014/chartex" xmlns:cx1="http://schemas.microsoft.com/office/drawing/2015/9/8/chartex" xmlns:cx2="http://schemas.microsoft.com/office/drawing/2015/10/21/chartex" xmlns:cx3="http://schemas.microsoft.com/office/drawing/2016/5/9/chartex" xmlns:cx4="http://schemas.microsoft.com/office/drawing/2016/5/10/chartex" xmlns:cx5="http://schemas.microsoft.com/office/drawing/2016/5/11/chartex" xmlns:cx6="http://schemas.microsoft.com/office/drawing/2016/5/12/chartex" xmlns:cx7="http://schemas.microsoft.com/office/drawing/2016/5/13/chartex" xmlns:cx8="http://schemas.microsoft.com/office/drawing/2016/5/14/chartex" xmlns:mc="http://schemas.openxmlformats.org/markup-compatibility/2006" xmlns:aink="http://schemas.microsoft.com/office/drawing/2016/ink" xmlns:am3d="http://schemas.microsoft.com/office/drawing/2017/model3d" xmlns:o="urn:schemas-microsoft-com:office:office" xmlns:oel="http://schemas.microsoft.com/office/2019/extlst" xmlns:r="http://schemas.openxmlformats.org/officeDocument/2006/relationships" xmlns:m="http://schemas.openxmlformats.org/officeDocument/2006/math" xmlns:v="urn:schemas-microsoft-com:vml" xmlns:wp14="http://schemas.microsoft.com/office/word/2010/wordprocessingDrawing" xmlns:wp="http://schemas.openxmlformats.org/drawingml/2006/wordprocessingDrawing" xmlns:w10="urn:schemas-microsoft-com:office:word" xmlns:w="http://schemas.openxmlformats.org/wordprocessingml/2006/main" xmlns:w14="http://schemas.microsoft.com/office/word/2010/wordml" xmlns:w15="http://schemas.microsoft.com/office/word/2012/wordml" xmlns:w16cex="http://schemas.microsoft.com/office/word/2018/wordml/cex" xmlns:w16cid="http://schemas.microsoft.com/office/word/2016/wordml/cid" xmlns:w16="http://schemas.microsoft.com/office/word/2018/wordml" xmlns:w16du="http://schemas.microsoft.com/office/word/2023/wordml/word16du" xmlns:w16sdtdh="http://schemas.microsoft.com/office/word/2020/wordml/sdtdatahash" xmlns:w16se="http://schemas.microsoft.com/office/word/2015/wordml/symex" xmlns:wpg="http://schemas.microsoft.com/office/word/2010/wordprocessingGroup" xmlns:wpi="http://schemas.microsoft.com/office/word/2010/wordprocessingInk" xmlns:wne="http://schemas.microsoft.com/office/word/2006/wordml" xmlns:wps="http://schemas.microsoft.com/office/word/2010/wordprocessingShape" mc:Ignorable="w14 w15 w16se w16cid w16 w16cex w16sdtdh w16du wp14">
+<w:document xmlns:wpc="http://schemas.microsoft.com/office/word/2010/wordprocessingCanvas" xmlns:cx="http://schemas.microsoft.com/office/drawing/2014/chartex" xmlns:cx1="http://schemas.microsoft.com/office/drawing/2015/9/8/chartex" xmlns:cx2="http://schemas.microsoft.com/office/drawing/2015/10/21/chartex" xmlns:cx3="http://schemas.microsoft.com/office/drawing/2016/5/9/chartex" xmlns:cx4="http://schemas.microsoft.com/office/drawing/2016/5/10/chartex" xmlns:cx5="http://schemas.microsoft.com/office/drawing/2016/5/11/chartex" xmlns:cx6="http://schemas.microsoft.com/office/drawing/2016/5/12/chartex" xmlns:cx7="http://schemas.microsoft.com/office/drawing/2016/5/13/chartex" xmlns:cx8="http://schemas.microsoft.com/office/drawing/2016/5/14/chartex" xmlns:mc="http://schemas.openxmlformats.org/markup-compatibility/2006" xmlns:aink="http://schemas.microsoft.com/office/drawing/2016/ink" xmlns:am3d="http://schemas.microsoft.com/office/drawing/2017/model3d" xmlns:o="urn:schemas-microsoft-com:office:office" xmlns:oel="http://schemas.microsoft.com/office/2019/extlst" xmlns:r="http://schemas.openxmlformats.org/officeDocument/2006/relationships" xmlns:m="http://schemas.openxmlformats.org/officeDocument/2006/math" xmlns:v="urn:schemas-microsoft-com:vml" xmlns:wp14="http://schemas.microsoft.com/office/word/2010/wordprocessingDrawing" xmlns:wp="http://schemas.openxmlformats.org/drawingml/2006/wordprocessingDrawing" xmlns:w10="urn:schemas-microsoft-com:office:word" xmlns:w="http://schemas.openxmlformats.org/wordprocessingml/2006/main" xmlns:w14="http://schemas.microsoft.com/office/word/2010/wordml" xmlns:w15="http://schemas.microsoft.com/office/word/2012/wordml" xmlns:w16cex="http://schemas.microsoft.com/office/word/2018/wordml/cex" xmlns:w16cid="http://schemas.microsoft.com/office/word/2016/wordml/cid" xmlns:w16="http://schemas.microsoft.com/office/word/2018/wordml" xmlns:w16du="http://schemas.microsoft.com/office/word/2023/wordml/word16du" xmlns:w16sdtdh="http://schemas.microsoft.com/office/word/2020/wordml/sdtdatahash" xmlns:w16sdtfl="http://schemas.microsoft.com/office/word/2024/wordml/sdtformatlock" xmlns:w16se="http://schemas.microsoft.com/office/word/2015/wordml/symex" xmlns:wpg="http://schemas.microsoft.com/office/word/2010/wordprocessingGroup" xmlns:wpi="http://schemas.microsoft.com/office/word/2010/wordprocessingInk" xmlns:wne="http://schemas.microsoft.com/office/word/2006/wordml" xmlns:wps="http://schemas.microsoft.com/office/word/2010/wordprocessingShape" mc:Ignorable="w14 w15 w16se w16cid w16 w16cex w16sdtdh w16sdtfl w16du wp14">
   <w:body>
     <w:p>
       <w:pPr>
@@ -53,15 +53,71 @@
         <w:rPr>
           <w:lang w:val="es-MX"/>
         </w:rPr>
-        <w:t xml:space="preserve">El archivo no debe estar confirmado, es decir, que no se haya hecho el git add. Se debe posicionar en la carpeta y hacer el </w:t>
-      </w:r>
-      <w:r>
-        <w:rPr>
-          <w:b/>
-          <w:bCs/>
-          <w:lang w:val="es-MX"/>
-        </w:rPr>
-        <w:t>git restore &lt;archivo&gt;</w:t>
+        <w:t xml:space="preserve">El archivo no debe estar confirmado, es decir, que no se haya hecho el </w:t>
+      </w:r>
+      <w:proofErr w:type="spellStart"/>
+      <w:r>
+        <w:rPr>
+          <w:lang w:val="es-MX"/>
+        </w:rPr>
+        <w:t>git</w:t>
+      </w:r>
+      <w:proofErr w:type="spellEnd"/>
+      <w:r>
+        <w:rPr>
+          <w:lang w:val="es-MX"/>
+        </w:rPr>
+        <w:t xml:space="preserve"> </w:t>
+      </w:r>
+      <w:proofErr w:type="spellStart"/>
+      <w:r>
+        <w:rPr>
+          <w:lang w:val="es-MX"/>
+        </w:rPr>
+        <w:t>add</w:t>
+      </w:r>
+      <w:proofErr w:type="spellEnd"/>
+      <w:r>
+        <w:rPr>
+          <w:lang w:val="es-MX"/>
+        </w:rPr>
+        <w:t xml:space="preserve">. Se debe posicionar en la carpeta y hacer el </w:t>
+      </w:r>
+      <w:proofErr w:type="spellStart"/>
+      <w:r>
+        <w:rPr>
+          <w:b/>
+          <w:bCs/>
+          <w:lang w:val="es-MX"/>
+        </w:rPr>
+        <w:t>git</w:t>
+      </w:r>
+      <w:proofErr w:type="spellEnd"/>
+      <w:r>
+        <w:rPr>
+          <w:b/>
+          <w:bCs/>
+          <w:lang w:val="es-MX"/>
+        </w:rPr>
+        <w:t xml:space="preserve"> </w:t>
+      </w:r>
+      <w:proofErr w:type="spellStart"/>
+      <w:r>
+        <w:rPr>
+          <w:b/>
+          <w:bCs/>
+          <w:lang w:val="es-MX"/>
+        </w:rPr>
+        <w:t>restore</w:t>
+      </w:r>
+      <w:proofErr w:type="spellEnd"/>
+      <w:r>
+        <w:rPr>
+          <w:b/>
+          <w:bCs/>
+          <w:lang w:val="es-MX"/>
+        </w:rPr>
+        <w:t xml:space="preserve"> &lt;archivo&gt;</w:t>
       </w:r>
       <w:r>
         <w:rPr>
@@ -73,7 +129,35 @@
         <w:rPr>
           <w:lang w:val="es-MX"/>
         </w:rPr>
-        <w:t xml:space="preserve"> Este comando revertirá todas las modificaciones al ultimo commit.</w:t>
+        <w:t xml:space="preserve"> Este comando revertirá todas las modificaciones al </w:t>
+      </w:r>
+      <w:proofErr w:type="spellStart"/>
+      <w:r>
+        <w:rPr>
+          <w:lang w:val="es-MX"/>
+        </w:rPr>
+        <w:t>ultimo</w:t>
+      </w:r>
+      <w:proofErr w:type="spellEnd"/>
+      <w:r>
+        <w:rPr>
+          <w:lang w:val="es-MX"/>
+        </w:rPr>
+        <w:t xml:space="preserve"> </w:t>
+      </w:r>
+      <w:proofErr w:type="spellStart"/>
+      <w:r>
+        <w:rPr>
+          <w:lang w:val="es-MX"/>
+        </w:rPr>
+        <w:t>commit</w:t>
+      </w:r>
+      <w:proofErr w:type="spellEnd"/>
+      <w:r>
+        <w:rPr>
+          <w:lang w:val="es-MX"/>
+        </w:rPr>
+        <w:t>.</w:t>
       </w:r>
     </w:p>
     <w:p>
@@ -102,13 +186,41 @@
         </w:rPr>
         <w:t xml:space="preserve">Tenes que estar en la rama donde vas a copiar el archivo. Esto se puede hacer con el comando </w:t>
       </w:r>
-      <w:r>
-        <w:rPr>
-          <w:b/>
-          <w:bCs/>
-          <w:lang w:val="es-MX"/>
-        </w:rPr>
-        <w:t>git checkout &lt;Nombre de la rama&gt;</w:t>
+      <w:proofErr w:type="spellStart"/>
+      <w:r>
+        <w:rPr>
+          <w:b/>
+          <w:bCs/>
+          <w:lang w:val="es-MX"/>
+        </w:rPr>
+        <w:t>git</w:t>
+      </w:r>
+      <w:proofErr w:type="spellEnd"/>
+      <w:r>
+        <w:rPr>
+          <w:b/>
+          <w:bCs/>
+          <w:lang w:val="es-MX"/>
+        </w:rPr>
+        <w:t xml:space="preserve"> </w:t>
+      </w:r>
+      <w:proofErr w:type="spellStart"/>
+      <w:r>
+        <w:rPr>
+          <w:b/>
+          <w:bCs/>
+          <w:lang w:val="es-MX"/>
+        </w:rPr>
+        <w:t>checkout</w:t>
+      </w:r>
+      <w:proofErr w:type="spellEnd"/>
+      <w:r>
+        <w:rPr>
+          <w:b/>
+          <w:bCs/>
+          <w:lang w:val="es-MX"/>
+        </w:rPr>
+        <w:t xml:space="preserve"> &lt;Nombre de la rama&gt;</w:t>
       </w:r>
       <w:r>
         <w:rPr>
@@ -129,13 +241,41 @@
         </w:rPr>
         <w:t xml:space="preserve">Una vez posicionado debes utilizar el comando </w:t>
       </w:r>
-      <w:r>
-        <w:rPr>
-          <w:b/>
-          <w:bCs/>
-          <w:lang w:val="es-MX"/>
-        </w:rPr>
-        <w:t>git checkout &lt;rama que posee el archivo&gt; -- &lt;ruta del archivo&gt;</w:t>
+      <w:proofErr w:type="spellStart"/>
+      <w:r>
+        <w:rPr>
+          <w:b/>
+          <w:bCs/>
+          <w:lang w:val="es-MX"/>
+        </w:rPr>
+        <w:t>git</w:t>
+      </w:r>
+      <w:proofErr w:type="spellEnd"/>
+      <w:r>
+        <w:rPr>
+          <w:b/>
+          <w:bCs/>
+          <w:lang w:val="es-MX"/>
+        </w:rPr>
+        <w:t xml:space="preserve"> </w:t>
+      </w:r>
+      <w:proofErr w:type="spellStart"/>
+      <w:r>
+        <w:rPr>
+          <w:b/>
+          <w:bCs/>
+          <w:lang w:val="es-MX"/>
+        </w:rPr>
+        <w:t>checkout</w:t>
+      </w:r>
+      <w:proofErr w:type="spellEnd"/>
+      <w:r>
+        <w:rPr>
+          <w:b/>
+          <w:bCs/>
+          <w:lang w:val="es-MX"/>
+        </w:rPr>
+        <w:t xml:space="preserve"> &lt;rama que posee el archivo&gt; -- &lt;ruta del archivo&gt;</w:t>
       </w:r>
       <w:r>
         <w:rPr>
@@ -156,27 +296,103 @@
         </w:rPr>
         <w:t xml:space="preserve">Después se puede hacer el </w:t>
       </w:r>
-      <w:r>
-        <w:rPr>
-          <w:b/>
-          <w:bCs/>
-          <w:lang w:val="es-MX"/>
-        </w:rPr>
-        <w:t>git add .</w:t>
-      </w:r>
+      <w:proofErr w:type="spellStart"/>
+      <w:r>
+        <w:rPr>
+          <w:b/>
+          <w:bCs/>
+          <w:lang w:val="es-MX"/>
+        </w:rPr>
+        <w:t>git</w:t>
+      </w:r>
+      <w:proofErr w:type="spellEnd"/>
+      <w:r>
+        <w:rPr>
+          <w:b/>
+          <w:bCs/>
+          <w:lang w:val="es-MX"/>
+        </w:rPr>
+        <w:t xml:space="preserve"> </w:t>
+      </w:r>
+      <w:proofErr w:type="spellStart"/>
+      <w:proofErr w:type="gramStart"/>
+      <w:r>
+        <w:rPr>
+          <w:b/>
+          <w:bCs/>
+          <w:lang w:val="es-MX"/>
+        </w:rPr>
+        <w:t>add</w:t>
+      </w:r>
+      <w:proofErr w:type="spellEnd"/>
+      <w:r>
+        <w:rPr>
+          <w:b/>
+          <w:bCs/>
+          <w:lang w:val="es-MX"/>
+        </w:rPr>
+        <w:t xml:space="preserve"> .</w:t>
+      </w:r>
+      <w:proofErr w:type="gramEnd"/>
       <w:r>
         <w:rPr>
           <w:lang w:val="es-MX"/>
         </w:rPr>
         <w:t xml:space="preserve"> y el </w:t>
       </w:r>
-      <w:r>
-        <w:rPr>
-          <w:b/>
-          <w:bCs/>
-          <w:lang w:val="es-MX"/>
-        </w:rPr>
-        <w:t>git commit -m  “mensaje”</w:t>
+      <w:proofErr w:type="spellStart"/>
+      <w:r>
+        <w:rPr>
+          <w:b/>
+          <w:bCs/>
+          <w:lang w:val="es-MX"/>
+        </w:rPr>
+        <w:t>git</w:t>
+      </w:r>
+      <w:proofErr w:type="spellEnd"/>
+      <w:r>
+        <w:rPr>
+          <w:b/>
+          <w:bCs/>
+          <w:lang w:val="es-MX"/>
+        </w:rPr>
+        <w:t xml:space="preserve"> </w:t>
+      </w:r>
+      <w:proofErr w:type="spellStart"/>
+      <w:r>
+        <w:rPr>
+          <w:b/>
+          <w:bCs/>
+          <w:lang w:val="es-MX"/>
+        </w:rPr>
+        <w:t>commit</w:t>
+      </w:r>
+      <w:proofErr w:type="spellEnd"/>
+      <w:r>
+        <w:rPr>
+          <w:b/>
+          <w:bCs/>
+          <w:lang w:val="es-MX"/>
+        </w:rPr>
+        <w:t xml:space="preserve"> -</w:t>
+      </w:r>
+      <w:proofErr w:type="gramStart"/>
+      <w:r>
+        <w:rPr>
+          <w:b/>
+          <w:bCs/>
+          <w:lang w:val="es-MX"/>
+        </w:rPr>
+        <w:t>m  “</w:t>
+      </w:r>
+      <w:proofErr w:type="gramEnd"/>
+      <w:r>
+        <w:rPr>
+          <w:b/>
+          <w:bCs/>
+          <w:lang w:val="es-MX"/>
+        </w:rPr>
+        <w:t>mensaje”</w:t>
       </w:r>
       <w:r>
         <w:rPr>
@@ -184,13 +400,59 @@
         </w:rPr>
         <w:t xml:space="preserve">. Una vez finalizado haces el </w:t>
       </w:r>
-      <w:r>
-        <w:rPr>
-          <w:b/>
-          <w:bCs/>
-          <w:lang w:val="es-MX"/>
-        </w:rPr>
-        <w:t>git push origin &lt;nombre de la rama&gt;</w:t>
+      <w:proofErr w:type="spellStart"/>
+      <w:r>
+        <w:rPr>
+          <w:b/>
+          <w:bCs/>
+          <w:lang w:val="es-MX"/>
+        </w:rPr>
+        <w:t>git</w:t>
+      </w:r>
+      <w:proofErr w:type="spellEnd"/>
+      <w:r>
+        <w:rPr>
+          <w:b/>
+          <w:bCs/>
+          <w:lang w:val="es-MX"/>
+        </w:rPr>
+        <w:t xml:space="preserve"> </w:t>
+      </w:r>
+      <w:proofErr w:type="spellStart"/>
+      <w:r>
+        <w:rPr>
+          <w:b/>
+          <w:bCs/>
+          <w:lang w:val="es-MX"/>
+        </w:rPr>
+        <w:t>push</w:t>
+      </w:r>
+      <w:proofErr w:type="spellEnd"/>
+      <w:r>
+        <w:rPr>
+          <w:b/>
+          <w:bCs/>
+          <w:lang w:val="es-MX"/>
+        </w:rPr>
+        <w:t xml:space="preserve"> </w:t>
+      </w:r>
+      <w:proofErr w:type="spellStart"/>
+      <w:r>
+        <w:rPr>
+          <w:b/>
+          <w:bCs/>
+          <w:lang w:val="es-MX"/>
+        </w:rPr>
+        <w:t>origin</w:t>
+      </w:r>
+      <w:proofErr w:type="spellEnd"/>
+      <w:r>
+        <w:rPr>
+          <w:b/>
+          <w:bCs/>
+          <w:lang w:val="es-MX"/>
+        </w:rPr>
+        <w:t xml:space="preserve"> &lt;nombre de la rama&gt;</w:t>
       </w:r>
       <w:r>
         <w:rPr>
@@ -211,12 +473,37 @@
       <w:r>
         <w:t xml:space="preserve">Al hacer el comando </w:t>
       </w:r>
-      <w:r>
-        <w:rPr>
-          <w:b/>
-          <w:bCs/>
-        </w:rPr>
-        <w:t>git status -s</w:t>
+      <w:proofErr w:type="spellStart"/>
+      <w:r>
+        <w:rPr>
+          <w:b/>
+          <w:bCs/>
+        </w:rPr>
+        <w:t>git</w:t>
+      </w:r>
+      <w:proofErr w:type="spellEnd"/>
+      <w:r>
+        <w:rPr>
+          <w:b/>
+          <w:bCs/>
+        </w:rPr>
+        <w:t xml:space="preserve"> </w:t>
+      </w:r>
+      <w:proofErr w:type="gramStart"/>
+      <w:r>
+        <w:rPr>
+          <w:b/>
+          <w:bCs/>
+        </w:rPr>
+        <w:t>status</w:t>
+      </w:r>
+      <w:proofErr w:type="gramEnd"/>
+      <w:r>
+        <w:rPr>
+          <w:b/>
+          <w:bCs/>
+        </w:rPr>
+        <w:t xml:space="preserve"> -s</w:t>
       </w:r>
       <w:r>
         <w:t xml:space="preserve"> brinda la suficiente información para saber si el archivo fue modifico si esta añadido si antes no existía, etc. El formato que lo muestra es </w:t>
@@ -241,7 +528,23 @@
         <w:t>usó</w:t>
       </w:r>
       <w:r>
-        <w:t xml:space="preserve"> el git add en el </w:t>
+        <w:t xml:space="preserve"> el </w:t>
+      </w:r>
+      <w:proofErr w:type="spellStart"/>
+      <w:r>
+        <w:t>git</w:t>
+      </w:r>
+      <w:proofErr w:type="spellEnd"/>
+      <w:r>
+        <w:t xml:space="preserve"> </w:t>
+      </w:r>
+      <w:proofErr w:type="spellStart"/>
+      <w:r>
+        <w:t>add</w:t>
+      </w:r>
+      <w:proofErr w:type="spellEnd"/>
+      <w:r>
+        <w:t xml:space="preserve"> en el </w:t>
       </w:r>
       <w:r>
         <w:t xml:space="preserve">archivo </w:t>
@@ -295,6 +598,222 @@
       </w:pPr>
       <w:r>
         <w:t>A Indica que el archivo fue añadido al repositorio.</w:t>
+      </w:r>
+    </w:p>
+    <w:p>
+      <w:pPr>
+        <w:pStyle w:val="Ttulo2"/>
+      </w:pPr>
+      <w:r>
+        <w:t xml:space="preserve">Como </w:t>
+      </w:r>
+      <w:r>
+        <w:t>contar archivos y directorios subidos en un repositorio</w:t>
+      </w:r>
+    </w:p>
+    <w:p>
+      <w:r>
+        <w:t xml:space="preserve">Al utilizar el comando </w:t>
+      </w:r>
+      <w:proofErr w:type="spellStart"/>
+      <w:r>
+        <w:rPr>
+          <w:b/>
+          <w:bCs/>
+        </w:rPr>
+        <w:t>git</w:t>
+      </w:r>
+      <w:proofErr w:type="spellEnd"/>
+      <w:r>
+        <w:rPr>
+          <w:b/>
+          <w:bCs/>
+        </w:rPr>
+        <w:t xml:space="preserve"> </w:t>
+      </w:r>
+      <w:proofErr w:type="spellStart"/>
+      <w:r>
+        <w:rPr>
+          <w:b/>
+          <w:bCs/>
+        </w:rPr>
+        <w:t>ls</w:t>
+      </w:r>
+      <w:proofErr w:type="spellEnd"/>
+      <w:r>
+        <w:rPr>
+          <w:b/>
+          <w:bCs/>
+        </w:rPr>
+        <w:t xml:space="preserve">-files | </w:t>
+      </w:r>
+      <w:proofErr w:type="spellStart"/>
+      <w:r>
+        <w:rPr>
+          <w:b/>
+          <w:bCs/>
+        </w:rPr>
+        <w:t>wc</w:t>
+      </w:r>
+      <w:proofErr w:type="spellEnd"/>
+      <w:r>
+        <w:rPr>
+          <w:b/>
+          <w:bCs/>
+        </w:rPr>
+        <w:t xml:space="preserve"> -l</w:t>
+      </w:r>
+      <w:r>
+        <w:t xml:space="preserve"> podemos contar los archivos que están rastreados por </w:t>
+      </w:r>
+      <w:proofErr w:type="spellStart"/>
+      <w:r>
+        <w:t>git</w:t>
+      </w:r>
+      <w:proofErr w:type="spellEnd"/>
+      <w:r>
+        <w:t>, es decir, que están subidos en el repositorio.</w:t>
+      </w:r>
+    </w:p>
+    <w:p>
+      <w:r>
+        <w:t xml:space="preserve">Al utilizar el comando </w:t>
+      </w:r>
+      <w:proofErr w:type="spellStart"/>
+      <w:r>
+        <w:rPr>
+          <w:b/>
+          <w:bCs/>
+        </w:rPr>
+        <w:t>git</w:t>
+      </w:r>
+      <w:proofErr w:type="spellEnd"/>
+      <w:r>
+        <w:rPr>
+          <w:b/>
+          <w:bCs/>
+        </w:rPr>
+        <w:t xml:space="preserve"> </w:t>
+      </w:r>
+      <w:proofErr w:type="spellStart"/>
+      <w:r>
+        <w:rPr>
+          <w:b/>
+          <w:bCs/>
+        </w:rPr>
+        <w:t>ls</w:t>
+      </w:r>
+      <w:proofErr w:type="spellEnd"/>
+      <w:r>
+        <w:rPr>
+          <w:b/>
+          <w:bCs/>
+        </w:rPr>
+        <w:t xml:space="preserve">-files | </w:t>
+      </w:r>
+      <w:proofErr w:type="spellStart"/>
+      <w:r>
+        <w:rPr>
+          <w:b/>
+          <w:bCs/>
+        </w:rPr>
+        <w:t>xargs</w:t>
+      </w:r>
+      <w:proofErr w:type="spellEnd"/>
+      <w:r>
+        <w:rPr>
+          <w:b/>
+          <w:bCs/>
+        </w:rPr>
+        <w:t xml:space="preserve"> -n1 </w:t>
+      </w:r>
+      <w:proofErr w:type="spellStart"/>
+      <w:r>
+        <w:rPr>
+          <w:b/>
+          <w:bCs/>
+        </w:rPr>
+        <w:t>dirname</w:t>
+      </w:r>
+      <w:proofErr w:type="spellEnd"/>
+      <w:r>
+        <w:rPr>
+          <w:b/>
+          <w:bCs/>
+        </w:rPr>
+        <w:t xml:space="preserve"> | </w:t>
+      </w:r>
+      <w:proofErr w:type="spellStart"/>
+      <w:r>
+        <w:rPr>
+          <w:b/>
+          <w:bCs/>
+        </w:rPr>
+        <w:t>sort</w:t>
+      </w:r>
+      <w:proofErr w:type="spellEnd"/>
+      <w:r>
+        <w:rPr>
+          <w:b/>
+          <w:bCs/>
+        </w:rPr>
+        <w:t xml:space="preserve"> -u | </w:t>
+      </w:r>
+      <w:proofErr w:type="spellStart"/>
+      <w:r>
+        <w:rPr>
+          <w:b/>
+          <w:bCs/>
+        </w:rPr>
+        <w:t>wc</w:t>
+      </w:r>
+      <w:proofErr w:type="spellEnd"/>
+      <w:r>
+        <w:rPr>
+          <w:b/>
+          <w:bCs/>
+        </w:rPr>
+        <w:t xml:space="preserve"> -l</w:t>
+      </w:r>
+      <w:r>
+        <w:t xml:space="preserve"> podemos contar los directorios que están rastreados por git, es decir, que están subidos en el repositorio.</w:t>
+      </w:r>
+    </w:p>
+    <w:p>
+      <w:r>
+        <w:t xml:space="preserve">Para estos comandos utilizar </w:t>
+      </w:r>
+      <w:proofErr w:type="spellStart"/>
+      <w:r>
+        <w:t>git</w:t>
+      </w:r>
+      <w:proofErr w:type="spellEnd"/>
+      <w:r>
+        <w:t xml:space="preserve"> </w:t>
+      </w:r>
+      <w:proofErr w:type="spellStart"/>
+      <w:r>
+        <w:t>bash</w:t>
+      </w:r>
+      <w:proofErr w:type="spellEnd"/>
+      <w:r>
+        <w:t xml:space="preserve"> en vez de </w:t>
+      </w:r>
+      <w:proofErr w:type="spellStart"/>
+      <w:r>
+        <w:t>cmd</w:t>
+      </w:r>
+      <w:proofErr w:type="spellEnd"/>
+      <w:r>
+        <w:t xml:space="preserve"> o </w:t>
+      </w:r>
+      <w:proofErr w:type="spellStart"/>
+      <w:r>
+        <w:t>powershell</w:t>
+      </w:r>
+      <w:proofErr w:type="spellEnd"/>
+      <w:r>
+        <w:t xml:space="preserve">. </w:t>
       </w:r>
     </w:p>
     <w:sectPr>
@@ -308,7 +827,7 @@
 </file>
 
 <file path=word/endnotes.xml><?xml version="1.0" encoding="utf-8"?>
-<w:endnotes xmlns:wpc="http://schemas.microsoft.com/office/word/2010/wordprocessingCanvas" xmlns:cx="http://schemas.microsoft.com/office/drawing/2014/chartex" xmlns:cx1="http://schemas.microsoft.com/office/drawing/2015/9/8/chartex" xmlns:cx2="http://schemas.microsoft.com/office/drawing/2015/10/21/chartex" xmlns:cx3="http://schemas.microsoft.com/office/drawing/2016/5/9/chartex" xmlns:cx4="http://schemas.microsoft.com/office/drawing/2016/5/10/chartex" xmlns:cx5="http://schemas.microsoft.com/office/drawing/2016/5/11/chartex" xmlns:cx6="http://schemas.microsoft.com/office/drawing/2016/5/12/chartex" xmlns:cx7="http://schemas.microsoft.com/office/drawing/2016/5/13/chartex" xmlns:cx8="http://schemas.microsoft.com/office/drawing/2016/5/14/chartex" xmlns:mc="http://schemas.openxmlformats.org/markup-compatibility/2006" xmlns:aink="http://schemas.microsoft.com/office/drawing/2016/ink" xmlns:am3d="http://schemas.microsoft.com/office/drawing/2017/model3d" xmlns:o="urn:schemas-microsoft-com:office:office" xmlns:oel="http://schemas.microsoft.com/office/2019/extlst" xmlns:r="http://schemas.openxmlformats.org/officeDocument/2006/relationships" xmlns:m="http://schemas.openxmlformats.org/officeDocument/2006/math" xmlns:v="urn:schemas-microsoft-com:vml" xmlns:wp14="http://schemas.microsoft.com/office/word/2010/wordprocessingDrawing" xmlns:wp="http://schemas.openxmlformats.org/drawingml/2006/wordprocessingDrawing" xmlns:w10="urn:schemas-microsoft-com:office:word" xmlns:w="http://schemas.openxmlformats.org/wordprocessingml/2006/main" xmlns:w14="http://schemas.microsoft.com/office/word/2010/wordml" xmlns:w15="http://schemas.microsoft.com/office/word/2012/wordml" xmlns:w16cex="http://schemas.microsoft.com/office/word/2018/wordml/cex" xmlns:w16cid="http://schemas.microsoft.com/office/word/2016/wordml/cid" xmlns:w16="http://schemas.microsoft.com/office/word/2018/wordml" xmlns:w16du="http://schemas.microsoft.com/office/word/2023/wordml/word16du" xmlns:w16sdtdh="http://schemas.microsoft.com/office/word/2020/wordml/sdtdatahash" xmlns:w16se="http://schemas.microsoft.com/office/word/2015/wordml/symex" xmlns:wpg="http://schemas.microsoft.com/office/word/2010/wordprocessingGroup" xmlns:wpi="http://schemas.microsoft.com/office/word/2010/wordprocessingInk" xmlns:wne="http://schemas.microsoft.com/office/word/2006/wordml" xmlns:wps="http://schemas.microsoft.com/office/word/2010/wordprocessingShape" mc:Ignorable="w14 w15 w16se w16cid w16 w16cex w16sdtdh w16du wp14">
+<w:endnotes xmlns:wpc="http://schemas.microsoft.com/office/word/2010/wordprocessingCanvas" xmlns:cx="http://schemas.microsoft.com/office/drawing/2014/chartex" xmlns:cx1="http://schemas.microsoft.com/office/drawing/2015/9/8/chartex" xmlns:cx2="http://schemas.microsoft.com/office/drawing/2015/10/21/chartex" xmlns:cx3="http://schemas.microsoft.com/office/drawing/2016/5/9/chartex" xmlns:cx4="http://schemas.microsoft.com/office/drawing/2016/5/10/chartex" xmlns:cx5="http://schemas.microsoft.com/office/drawing/2016/5/11/chartex" xmlns:cx6="http://schemas.microsoft.com/office/drawing/2016/5/12/chartex" xmlns:cx7="http://schemas.microsoft.com/office/drawing/2016/5/13/chartex" xmlns:cx8="http://schemas.microsoft.com/office/drawing/2016/5/14/chartex" xmlns:mc="http://schemas.openxmlformats.org/markup-compatibility/2006" xmlns:aink="http://schemas.microsoft.com/office/drawing/2016/ink" xmlns:am3d="http://schemas.microsoft.com/office/drawing/2017/model3d" xmlns:o="urn:schemas-microsoft-com:office:office" xmlns:oel="http://schemas.microsoft.com/office/2019/extlst" xmlns:r="http://schemas.openxmlformats.org/officeDocument/2006/relationships" xmlns:m="http://schemas.openxmlformats.org/officeDocument/2006/math" xmlns:v="urn:schemas-microsoft-com:vml" xmlns:wp14="http://schemas.microsoft.com/office/word/2010/wordprocessingDrawing" xmlns:wp="http://schemas.openxmlformats.org/drawingml/2006/wordprocessingDrawing" xmlns:w10="urn:schemas-microsoft-com:office:word" xmlns:w="http://schemas.openxmlformats.org/wordprocessingml/2006/main" xmlns:w14="http://schemas.microsoft.com/office/word/2010/wordml" xmlns:w15="http://schemas.microsoft.com/office/word/2012/wordml" xmlns:w16cex="http://schemas.microsoft.com/office/word/2018/wordml/cex" xmlns:w16cid="http://schemas.microsoft.com/office/word/2016/wordml/cid" xmlns:w16="http://schemas.microsoft.com/office/word/2018/wordml" xmlns:w16du="http://schemas.microsoft.com/office/word/2023/wordml/word16du" xmlns:w16sdtdh="http://schemas.microsoft.com/office/word/2020/wordml/sdtdatahash" xmlns:w16sdtfl="http://schemas.microsoft.com/office/word/2024/wordml/sdtformatlock" xmlns:w16se="http://schemas.microsoft.com/office/word/2015/wordml/symex" xmlns:wpg="http://schemas.microsoft.com/office/word/2010/wordprocessingGroup" xmlns:wpi="http://schemas.microsoft.com/office/word/2010/wordprocessingInk" xmlns:wne="http://schemas.microsoft.com/office/word/2006/wordml" xmlns:wps="http://schemas.microsoft.com/office/word/2010/wordprocessingShape" mc:Ignorable="w14 w15 w16se w16cid w16 w16cex w16sdtdh w16sdtfl w16du wp14">
   <w:endnote w:type="separator" w:id="-1">
     <w:p>
       <w:pPr>
@@ -333,7 +852,7 @@
 </file>
 
 <file path=word/footnotes.xml><?xml version="1.0" encoding="utf-8"?>
-<w:footnotes xmlns:wpc="http://schemas.microsoft.com/office/word/2010/wordprocessingCanvas" xmlns:cx="http://schemas.microsoft.com/office/drawing/2014/chartex" xmlns:cx1="http://schemas.microsoft.com/office/drawing/2015/9/8/chartex" xmlns:cx2="http://schemas.microsoft.com/office/drawing/2015/10/21/chartex" xmlns:cx3="http://schemas.microsoft.com/office/drawing/2016/5/9/chartex" xmlns:cx4="http://schemas.microsoft.com/office/drawing/2016/5/10/chartex" xmlns:cx5="http://schemas.microsoft.com/office/drawing/2016/5/11/chartex" xmlns:cx6="http://schemas.microsoft.com/office/drawing/2016/5/12/chartex" xmlns:cx7="http://schemas.microsoft.com/office/drawing/2016/5/13/chartex" xmlns:cx8="http://schemas.microsoft.com/office/drawing/2016/5/14/chartex" xmlns:mc="http://schemas.openxmlformats.org/markup-compatibility/2006" xmlns:aink="http://schemas.microsoft.com/office/drawing/2016/ink" xmlns:am3d="http://schemas.microsoft.com/office/drawing/2017/model3d" xmlns:o="urn:schemas-microsoft-com:office:office" xmlns:oel="http://schemas.microsoft.com/office/2019/extlst" xmlns:r="http://schemas.openxmlformats.org/officeDocument/2006/relationships" xmlns:m="http://schemas.openxmlformats.org/officeDocument/2006/math" xmlns:v="urn:schemas-microsoft-com:vml" xmlns:wp14="http://schemas.microsoft.com/office/word/2010/wordprocessingDrawing" xmlns:wp="http://schemas.openxmlformats.org/drawingml/2006/wordprocessingDrawing" xmlns:w10="urn:schemas-microsoft-com:office:word" xmlns:w="http://schemas.openxmlformats.org/wordprocessingml/2006/main" xmlns:w14="http://schemas.microsoft.com/office/word/2010/wordml" xmlns:w15="http://schemas.microsoft.com/office/word/2012/wordml" xmlns:w16cex="http://schemas.microsoft.com/office/word/2018/wordml/cex" xmlns:w16cid="http://schemas.microsoft.com/office/word/2016/wordml/cid" xmlns:w16="http://schemas.microsoft.com/office/word/2018/wordml" xmlns:w16du="http://schemas.microsoft.com/office/word/2023/wordml/word16du" xmlns:w16sdtdh="http://schemas.microsoft.com/office/word/2020/wordml/sdtdatahash" xmlns:w16se="http://schemas.microsoft.com/office/word/2015/wordml/symex" xmlns:wpg="http://schemas.microsoft.com/office/word/2010/wordprocessingGroup" xmlns:wpi="http://schemas.microsoft.com/office/word/2010/wordprocessingInk" xmlns:wne="http://schemas.microsoft.com/office/word/2006/wordml" xmlns:wps="http://schemas.microsoft.com/office/word/2010/wordprocessingShape" mc:Ignorable="w14 w15 w16se w16cid w16 w16cex w16sdtdh w16du wp14">
+<w:footnotes xmlns:wpc="http://schemas.microsoft.com/office/word/2010/wordprocessingCanvas" xmlns:cx="http://schemas.microsoft.com/office/drawing/2014/chartex" xmlns:cx1="http://schemas.microsoft.com/office/drawing/2015/9/8/chartex" xmlns:cx2="http://schemas.microsoft.com/office/drawing/2015/10/21/chartex" xmlns:cx3="http://schemas.microsoft.com/office/drawing/2016/5/9/chartex" xmlns:cx4="http://schemas.microsoft.com/office/drawing/2016/5/10/chartex" xmlns:cx5="http://schemas.microsoft.com/office/drawing/2016/5/11/chartex" xmlns:cx6="http://schemas.microsoft.com/office/drawing/2016/5/12/chartex" xmlns:cx7="http://schemas.microsoft.com/office/drawing/2016/5/13/chartex" xmlns:cx8="http://schemas.microsoft.com/office/drawing/2016/5/14/chartex" xmlns:mc="http://schemas.openxmlformats.org/markup-compatibility/2006" xmlns:aink="http://schemas.microsoft.com/office/drawing/2016/ink" xmlns:am3d="http://schemas.microsoft.com/office/drawing/2017/model3d" xmlns:o="urn:schemas-microsoft-com:office:office" xmlns:oel="http://schemas.microsoft.com/office/2019/extlst" xmlns:r="http://schemas.openxmlformats.org/officeDocument/2006/relationships" xmlns:m="http://schemas.openxmlformats.org/officeDocument/2006/math" xmlns:v="urn:schemas-microsoft-com:vml" xmlns:wp14="http://schemas.microsoft.com/office/word/2010/wordprocessingDrawing" xmlns:wp="http://schemas.openxmlformats.org/drawingml/2006/wordprocessingDrawing" xmlns:w10="urn:schemas-microsoft-com:office:word" xmlns:w="http://schemas.openxmlformats.org/wordprocessingml/2006/main" xmlns:w14="http://schemas.microsoft.com/office/word/2010/wordml" xmlns:w15="http://schemas.microsoft.com/office/word/2012/wordml" xmlns:w16cex="http://schemas.microsoft.com/office/word/2018/wordml/cex" xmlns:w16cid="http://schemas.microsoft.com/office/word/2016/wordml/cid" xmlns:w16="http://schemas.microsoft.com/office/word/2018/wordml" xmlns:w16du="http://schemas.microsoft.com/office/word/2023/wordml/word16du" xmlns:w16sdtdh="http://schemas.microsoft.com/office/word/2020/wordml/sdtdatahash" xmlns:w16sdtfl="http://schemas.microsoft.com/office/word/2024/wordml/sdtformatlock" xmlns:w16se="http://schemas.microsoft.com/office/word/2015/wordml/symex" xmlns:wpg="http://schemas.microsoft.com/office/word/2010/wordprocessingGroup" xmlns:wpi="http://schemas.microsoft.com/office/word/2010/wordprocessingInk" xmlns:wne="http://schemas.microsoft.com/office/word/2006/wordml" xmlns:wps="http://schemas.microsoft.com/office/word/2010/wordprocessingShape" mc:Ignorable="w14 w15 w16se w16cid w16 w16cex w16sdtdh w16sdtfl w16du wp14">
   <w:footnote w:type="separator" w:id="-1">
     <w:p>
       <w:pPr>
@@ -358,7 +877,7 @@
 </file>
 
 <file path=word/numbering.xml><?xml version="1.0" encoding="utf-8"?>
-<w:numbering xmlns:wpc="http://schemas.microsoft.com/office/word/2010/wordprocessingCanvas" xmlns:cx="http://schemas.microsoft.com/office/drawing/2014/chartex" xmlns:cx1="http://schemas.microsoft.com/office/drawing/2015/9/8/chartex" xmlns:cx2="http://schemas.microsoft.com/office/drawing/2015/10/21/chartex" xmlns:cx3="http://schemas.microsoft.com/office/drawing/2016/5/9/chartex" xmlns:cx4="http://schemas.microsoft.com/office/drawing/2016/5/10/chartex" xmlns:cx5="http://schemas.microsoft.com/office/drawing/2016/5/11/chartex" xmlns:cx6="http://schemas.microsoft.com/office/drawing/2016/5/12/chartex" xmlns:cx7="http://schemas.microsoft.com/office/drawing/2016/5/13/chartex" xmlns:cx8="http://schemas.microsoft.com/office/drawing/2016/5/14/chartex" xmlns:mc="http://schemas.openxmlformats.org/markup-compatibility/2006" xmlns:aink="http://schemas.microsoft.com/office/drawing/2016/ink" xmlns:am3d="http://schemas.microsoft.com/office/drawing/2017/model3d" xmlns:o="urn:schemas-microsoft-com:office:office" xmlns:oel="http://schemas.microsoft.com/office/2019/extlst" xmlns:r="http://schemas.openxmlformats.org/officeDocument/2006/relationships" xmlns:m="http://schemas.openxmlformats.org/officeDocument/2006/math" xmlns:v="urn:schemas-microsoft-com:vml" xmlns:wp14="http://schemas.microsoft.com/office/word/2010/wordprocessingDrawing" xmlns:wp="http://schemas.openxmlformats.org/drawingml/2006/wordprocessingDrawing" xmlns:w10="urn:schemas-microsoft-com:office:word" xmlns:w="http://schemas.openxmlformats.org/wordprocessingml/2006/main" xmlns:w14="http://schemas.microsoft.com/office/word/2010/wordml" xmlns:w15="http://schemas.microsoft.com/office/word/2012/wordml" xmlns:w16cex="http://schemas.microsoft.com/office/word/2018/wordml/cex" xmlns:w16cid="http://schemas.microsoft.com/office/word/2016/wordml/cid" xmlns:w16="http://schemas.microsoft.com/office/word/2018/wordml" xmlns:w16du="http://schemas.microsoft.com/office/word/2023/wordml/word16du" xmlns:w16sdtdh="http://schemas.microsoft.com/office/word/2020/wordml/sdtdatahash" xmlns:w16se="http://schemas.microsoft.com/office/word/2015/wordml/symex" xmlns:wpg="http://schemas.microsoft.com/office/word/2010/wordprocessingGroup" xmlns:wpi="http://schemas.microsoft.com/office/word/2010/wordprocessingInk" xmlns:wne="http://schemas.microsoft.com/office/word/2006/wordml" xmlns:wps="http://schemas.microsoft.com/office/word/2010/wordprocessingShape" mc:Ignorable="w14 w15 w16se w16cid w16 w16cex w16sdtdh w16du wp14">
+<w:numbering xmlns:wpc="http://schemas.microsoft.com/office/word/2010/wordprocessingCanvas" xmlns:cx="http://schemas.microsoft.com/office/drawing/2014/chartex" xmlns:cx1="http://schemas.microsoft.com/office/drawing/2015/9/8/chartex" xmlns:cx2="http://schemas.microsoft.com/office/drawing/2015/10/21/chartex" xmlns:cx3="http://schemas.microsoft.com/office/drawing/2016/5/9/chartex" xmlns:cx4="http://schemas.microsoft.com/office/drawing/2016/5/10/chartex" xmlns:cx5="http://schemas.microsoft.com/office/drawing/2016/5/11/chartex" xmlns:cx6="http://schemas.microsoft.com/office/drawing/2016/5/12/chartex" xmlns:cx7="http://schemas.microsoft.com/office/drawing/2016/5/13/chartex" xmlns:cx8="http://schemas.microsoft.com/office/drawing/2016/5/14/chartex" xmlns:mc="http://schemas.openxmlformats.org/markup-compatibility/2006" xmlns:aink="http://schemas.microsoft.com/office/drawing/2016/ink" xmlns:am3d="http://schemas.microsoft.com/office/drawing/2017/model3d" xmlns:o="urn:schemas-microsoft-com:office:office" xmlns:oel="http://schemas.microsoft.com/office/2019/extlst" xmlns:r="http://schemas.openxmlformats.org/officeDocument/2006/relationships" xmlns:m="http://schemas.openxmlformats.org/officeDocument/2006/math" xmlns:v="urn:schemas-microsoft-com:vml" xmlns:wp14="http://schemas.microsoft.com/office/word/2010/wordprocessingDrawing" xmlns:wp="http://schemas.openxmlformats.org/drawingml/2006/wordprocessingDrawing" xmlns:w10="urn:schemas-microsoft-com:office:word" xmlns:w="http://schemas.openxmlformats.org/wordprocessingml/2006/main" xmlns:w14="http://schemas.microsoft.com/office/word/2010/wordml" xmlns:w15="http://schemas.microsoft.com/office/word/2012/wordml" xmlns:w16cex="http://schemas.microsoft.com/office/word/2018/wordml/cex" xmlns:w16cid="http://schemas.microsoft.com/office/word/2016/wordml/cid" xmlns:w16="http://schemas.microsoft.com/office/word/2018/wordml" xmlns:w16du="http://schemas.microsoft.com/office/word/2023/wordml/word16du" xmlns:w16sdtdh="http://schemas.microsoft.com/office/word/2020/wordml/sdtdatahash" xmlns:w16sdtfl="http://schemas.microsoft.com/office/word/2024/wordml/sdtformatlock" xmlns:w16se="http://schemas.microsoft.com/office/word/2015/wordml/symex" xmlns:wpg="http://schemas.microsoft.com/office/word/2010/wordprocessingGroup" xmlns:wpi="http://schemas.microsoft.com/office/word/2010/wordprocessingInk" xmlns:wne="http://schemas.microsoft.com/office/word/2006/wordml" xmlns:wps="http://schemas.microsoft.com/office/word/2010/wordprocessingShape" mc:Ignorable="w14 w15 w16se w16cid w16 w16cex w16sdtdh w16sdtfl w16du wp14">
   <w:abstractNum w:abstractNumId="0" w15:restartNumberingAfterBreak="0">
     <w:nsid w:val="58631A87"/>
     <w:multiLevelType w:val="hybridMultilevel"/>
@@ -685,7 +1204,7 @@
 </file>
 
 <file path=word/styles.xml><?xml version="1.0" encoding="utf-8"?>
-<w:styles xmlns:mc="http://schemas.openxmlformats.org/markup-compatibility/2006" xmlns:r="http://schemas.openxmlformats.org/officeDocument/2006/relationships" xmlns:w="http://schemas.openxmlformats.org/wordprocessingml/2006/main" xmlns:w14="http://schemas.microsoft.com/office/word/2010/wordml" xmlns:w15="http://schemas.microsoft.com/office/word/2012/wordml" xmlns:w16cex="http://schemas.microsoft.com/office/word/2018/wordml/cex" xmlns:w16cid="http://schemas.microsoft.com/office/word/2016/wordml/cid" xmlns:w16="http://schemas.microsoft.com/office/word/2018/wordml" xmlns:w16du="http://schemas.microsoft.com/office/word/2023/wordml/word16du" xmlns:w16sdtdh="http://schemas.microsoft.com/office/word/2020/wordml/sdtdatahash" xmlns:w16se="http://schemas.microsoft.com/office/word/2015/wordml/symex" mc:Ignorable="w14 w15 w16se w16cid w16 w16cex w16sdtdh w16du">
+<w:styles xmlns:mc="http://schemas.openxmlformats.org/markup-compatibility/2006" xmlns:r="http://schemas.openxmlformats.org/officeDocument/2006/relationships" xmlns:w="http://schemas.openxmlformats.org/wordprocessingml/2006/main" xmlns:w14="http://schemas.microsoft.com/office/word/2010/wordml" xmlns:w15="http://schemas.microsoft.com/office/word/2012/wordml" xmlns:w16cex="http://schemas.microsoft.com/office/word/2018/wordml/cex" xmlns:w16cid="http://schemas.microsoft.com/office/word/2016/wordml/cid" xmlns:w16="http://schemas.microsoft.com/office/word/2018/wordml" xmlns:w16du="http://schemas.microsoft.com/office/word/2023/wordml/word16du" xmlns:w16sdtdh="http://schemas.microsoft.com/office/word/2020/wordml/sdtdatahash" xmlns:w16sdtfl="http://schemas.microsoft.com/office/word/2024/wordml/sdtformatlock" xmlns:w16se="http://schemas.microsoft.com/office/word/2015/wordml/symex" mc:Ignorable="w14 w15 w16se w16cid w16 w16cex w16sdtdh w16sdtfl w16du">
   <w:docDefaults>
     <w:rPrDefault>
       <w:rPr>

</xml_diff>